<commit_message>
updated actuarial_analyst_UK.org for UK
</commit_message>
<xml_diff>
--- a/actuarial_analyst_UK.docx
+++ b/actuarial_analyst_UK.docx
@@ -12,70 +12,66 @@
       </w:pPr>
       <w:r>
         <w:rPr/>
-        <w:tab/>
-        <w:tab/>
-        <w:tab/>
-        <w:t xml:space="preserve">   ━━━━━━━━━━━━━━━━━━</w:t>
-      </w:r>
-    </w:p>
-    <w:p>
-      <w:pPr>
-        <w:pStyle w:val="PreformattedText"/>
-        <w:bidi w:val="0"/>
-        <w:spacing w:before="0" w:after="0"/>
-        <w:jc w:val="left"/>
-        <w:rPr/>
-      </w:pPr>
-      <w:r>
-        <w:rPr/>
-        <w:tab/>
-        <w:tab/>
-        <w:tab/>
-        <w:t xml:space="preserve">    CURRICULUM VITAE</w:t>
-      </w:r>
-    </w:p>
-    <w:p>
-      <w:pPr>
-        <w:pStyle w:val="PreformattedText"/>
-        <w:bidi w:val="0"/>
-        <w:spacing w:before="0" w:after="0"/>
-        <w:jc w:val="left"/>
-        <w:rPr/>
-      </w:pPr>
-      <w:r>
-        <w:rPr/>
-      </w:r>
-    </w:p>
-    <w:p>
-      <w:pPr>
-        <w:pStyle w:val="PreformattedText"/>
-        <w:bidi w:val="0"/>
-        <w:spacing w:before="0" w:after="0"/>
-        <w:jc w:val="left"/>
-        <w:rPr/>
-      </w:pPr>
-      <w:r>
-        <w:rPr/>
-        <w:tab/>
-        <w:tab/>
-        <w:tab/>
-        <w:t xml:space="preserve">      Bruce Graham</w:t>
-      </w:r>
-    </w:p>
-    <w:p>
-      <w:pPr>
-        <w:pStyle w:val="PreformattedText"/>
-        <w:bidi w:val="0"/>
-        <w:spacing w:before="0" w:after="0"/>
-        <w:jc w:val="left"/>
-        <w:rPr/>
-      </w:pPr>
-      <w:r>
-        <w:rPr/>
-        <w:tab/>
-        <w:tab/>
-        <w:tab/>
-        <w:t xml:space="preserve">   ━━━━━━━━━━━━━━━━━━</w:t>
+        <w:t xml:space="preserve">                           ━━━━━━━━━━━━━━━━━━</w:t>
+      </w:r>
+    </w:p>
+    <w:p>
+      <w:pPr>
+        <w:pStyle w:val="PreformattedText"/>
+        <w:bidi w:val="0"/>
+        <w:spacing w:before="0" w:after="0"/>
+        <w:jc w:val="left"/>
+        <w:rPr/>
+      </w:pPr>
+      <w:r>
+        <w:rPr/>
+        <w:t xml:space="preserve">                            </w:t>
+      </w:r>
+      <w:r>
+        <w:rPr/>
+        <w:t>CURRICULUM VITAE</w:t>
+      </w:r>
+    </w:p>
+    <w:p>
+      <w:pPr>
+        <w:pStyle w:val="PreformattedText"/>
+        <w:bidi w:val="0"/>
+        <w:spacing w:before="0" w:after="0"/>
+        <w:jc w:val="left"/>
+        <w:rPr/>
+      </w:pPr>
+      <w:r>
+        <w:rPr/>
+      </w:r>
+    </w:p>
+    <w:p>
+      <w:pPr>
+        <w:pStyle w:val="PreformattedText"/>
+        <w:bidi w:val="0"/>
+        <w:spacing w:before="0" w:after="0"/>
+        <w:jc w:val="left"/>
+        <w:rPr/>
+      </w:pPr>
+      <w:r>
+        <w:rPr/>
+        <w:t xml:space="preserve">                                 </w:t>
+      </w:r>
+      <w:r>
+        <w:rPr/>
+        <w:t>Bruce</w:t>
+      </w:r>
+    </w:p>
+    <w:p>
+      <w:pPr>
+        <w:pStyle w:val="PreformattedText"/>
+        <w:bidi w:val="0"/>
+        <w:spacing w:before="0" w:after="0"/>
+        <w:jc w:val="left"/>
+        <w:rPr/>
+      </w:pPr>
+      <w:r>
+        <w:rPr/>
+        <w:t xml:space="preserve">                           ━━━━━━━━━━━━━━━━━━</w:t>
       </w:r>
     </w:p>
     <w:p>
@@ -190,7 +186,53 @@
       </w:r>
       <w:r>
         <w:rPr/>
-        <w:t>email: bruceg72@pm.me telephone: 087 550 7192 cellular: 0720916687</w:t>
+        <w:t>email: bruceg72@pm.me cellular: +27-73-234-4947</w:t>
+      </w:r>
+    </w:p>
+    <w:p>
+      <w:pPr>
+        <w:pStyle w:val="PreformattedText"/>
+        <w:bidi w:val="0"/>
+        <w:spacing w:before="0" w:after="0"/>
+        <w:jc w:val="left"/>
+        <w:rPr/>
+      </w:pPr>
+      <w:r>
+        <w:rPr/>
+      </w:r>
+    </w:p>
+    <w:p>
+      <w:pPr>
+        <w:pStyle w:val="PreformattedText"/>
+        <w:bidi w:val="0"/>
+        <w:spacing w:before="0" w:after="0"/>
+        <w:jc w:val="left"/>
+        <w:rPr/>
+      </w:pPr>
+      <w:r>
+        <w:rPr/>
+        <w:t xml:space="preserve">  </w:t>
+      </w:r>
+      <w:r>
+        <w:rPr/>
+        <w:t>Bruce has ancestral rights to live and work in the United Kingdom. He</w:t>
+      </w:r>
+    </w:p>
+    <w:p>
+      <w:pPr>
+        <w:pStyle w:val="PreformattedText"/>
+        <w:bidi w:val="0"/>
+        <w:spacing w:before="0" w:after="0"/>
+        <w:jc w:val="left"/>
+        <w:rPr/>
+      </w:pPr>
+      <w:r>
+        <w:rPr/>
+        <w:t xml:space="preserve">  </w:t>
+      </w:r>
+      <w:r>
+        <w:rPr/>
+        <w:t>anticipates a move, at his own expense, in 2022.</w:t>
       </w:r>
     </w:p>
     <w:p>
@@ -286,138 +328,126 @@
       </w:r>
       <w:r>
         <w:rPr/>
-        <w:t>studies in Financial engineering and business reporting, through ASSA.</w:t>
-      </w:r>
-    </w:p>
-    <w:p>
-      <w:pPr>
-        <w:pStyle w:val="PreformattedText"/>
-        <w:bidi w:val="0"/>
-        <w:spacing w:before="0" w:after="0"/>
-        <w:jc w:val="left"/>
-        <w:rPr/>
-      </w:pPr>
-      <w:r>
-        <w:rPr/>
-        <w:t xml:space="preserve">  </w:t>
-      </w:r>
-      <w:r>
-        <w:rPr/>
-        <w:t>Bruce has acted as his own investment manager since 2017 where he has</w:t>
-      </w:r>
-    </w:p>
-    <w:p>
-      <w:pPr>
-        <w:pStyle w:val="PreformattedText"/>
-        <w:bidi w:val="0"/>
-        <w:spacing w:before="0" w:after="0"/>
-        <w:jc w:val="left"/>
-        <w:rPr/>
-      </w:pPr>
-      <w:r>
-        <w:rPr/>
-        <w:t xml:space="preserve">  </w:t>
-      </w:r>
-      <w:r>
-        <w:rPr/>
-        <w:t>developed a growing knowledge of global investment opportunities.</w:t>
-      </w:r>
-    </w:p>
-    <w:p>
-      <w:pPr>
-        <w:pStyle w:val="PreformattedText"/>
-        <w:bidi w:val="0"/>
-        <w:spacing w:before="0" w:after="0"/>
-        <w:jc w:val="left"/>
-        <w:rPr/>
-      </w:pPr>
-      <w:r>
-        <w:rPr/>
-        <w:t xml:space="preserve">  </w:t>
-      </w:r>
-      <w:r>
-        <w:rPr/>
-        <w:t>Bruce's entreprenarial flare led him to become involved in an ice</w:t>
-      </w:r>
-    </w:p>
-    <w:p>
-      <w:pPr>
-        <w:pStyle w:val="PreformattedText"/>
-        <w:bidi w:val="0"/>
-        <w:spacing w:before="0" w:after="0"/>
-        <w:jc w:val="left"/>
-        <w:rPr/>
-      </w:pPr>
-      <w:r>
-        <w:rPr/>
-        <w:t xml:space="preserve">  </w:t>
-      </w:r>
-      <w:r>
-        <w:rPr/>
-        <w:t>cream wholesaler startup in Cape Town where he put his knowledge of</w:t>
-      </w:r>
-    </w:p>
-    <w:p>
-      <w:pPr>
-        <w:pStyle w:val="PreformattedText"/>
-        <w:bidi w:val="0"/>
-        <w:spacing w:before="0" w:after="0"/>
-        <w:jc w:val="left"/>
-        <w:rPr/>
-      </w:pPr>
-      <w:r>
-        <w:rPr/>
-        <w:t xml:space="preserve">  </w:t>
-      </w:r>
-      <w:r>
-        <w:rPr/>
-        <w:t>modelling to use to anticipate business profitability and cash flow.</w:t>
-      </w:r>
-    </w:p>
-    <w:p>
-      <w:pPr>
-        <w:pStyle w:val="PreformattedText"/>
-        <w:bidi w:val="0"/>
-        <w:spacing w:before="0" w:after="0"/>
-        <w:jc w:val="left"/>
-        <w:rPr/>
-      </w:pPr>
-      <w:r>
-        <w:rPr/>
-      </w:r>
-    </w:p>
-    <w:p>
-      <w:pPr>
-        <w:pStyle w:val="PreformattedText"/>
-        <w:bidi w:val="0"/>
-        <w:spacing w:before="0" w:after="0"/>
-        <w:jc w:val="left"/>
-        <w:rPr/>
-      </w:pPr>
-      <w:r>
-        <w:rPr/>
-        <w:t xml:space="preserve">  </w:t>
-      </w:r>
-      <w:r>
-        <w:rPr/>
-        <w:t>Bruce is planning to relocate to the United Kingdom in December at his</w:t>
-      </w:r>
-    </w:p>
-    <w:p>
-      <w:pPr>
-        <w:pStyle w:val="PreformattedText"/>
-        <w:bidi w:val="0"/>
-        <w:spacing w:before="0" w:after="0"/>
-        <w:jc w:val="left"/>
-        <w:rPr/>
-      </w:pPr>
-      <w:r>
-        <w:rPr/>
-        <w:t xml:space="preserve">  </w:t>
-      </w:r>
-      <w:r>
-        <w:rPr/>
-        <w:t>own cost. Bruce has ancestral rights to a work visa.</w:t>
+        <w:t>studies in Financial engineering and business reporting, through the</w:t>
+      </w:r>
+    </w:p>
+    <w:p>
+      <w:pPr>
+        <w:pStyle w:val="PreformattedText"/>
+        <w:bidi w:val="0"/>
+        <w:spacing w:before="0" w:after="0"/>
+        <w:jc w:val="left"/>
+        <w:rPr/>
+      </w:pPr>
+      <w:r>
+        <w:rPr/>
+        <w:t xml:space="preserve">  </w:t>
+      </w:r>
+      <w:r>
+        <w:rPr/>
+        <w:t>Actuarial Society of South Africa. Bruce has acted as his own</w:t>
+      </w:r>
+    </w:p>
+    <w:p>
+      <w:pPr>
+        <w:pStyle w:val="PreformattedText"/>
+        <w:bidi w:val="0"/>
+        <w:spacing w:before="0" w:after="0"/>
+        <w:jc w:val="left"/>
+        <w:rPr/>
+      </w:pPr>
+      <w:r>
+        <w:rPr/>
+        <w:t xml:space="preserve">  </w:t>
+      </w:r>
+      <w:r>
+        <w:rPr/>
+        <w:t>investment manager since 2017 where he has developed a growing</w:t>
+      </w:r>
+    </w:p>
+    <w:p>
+      <w:pPr>
+        <w:pStyle w:val="PreformattedText"/>
+        <w:bidi w:val="0"/>
+        <w:spacing w:before="0" w:after="0"/>
+        <w:jc w:val="left"/>
+        <w:rPr/>
+      </w:pPr>
+      <w:r>
+        <w:rPr/>
+        <w:t xml:space="preserve">  </w:t>
+      </w:r>
+      <w:r>
+        <w:rPr/>
+        <w:t>knowledge of global investment opportunities. Bruce's entreprenarial</w:t>
+      </w:r>
+    </w:p>
+    <w:p>
+      <w:pPr>
+        <w:pStyle w:val="PreformattedText"/>
+        <w:bidi w:val="0"/>
+        <w:spacing w:before="0" w:after="0"/>
+        <w:jc w:val="left"/>
+        <w:rPr/>
+      </w:pPr>
+      <w:r>
+        <w:rPr/>
+        <w:t xml:space="preserve">  </w:t>
+      </w:r>
+      <w:r>
+        <w:rPr/>
+        <w:t>flare led him to become involved in an ice cream wholesaler startup in</w:t>
+      </w:r>
+    </w:p>
+    <w:p>
+      <w:pPr>
+        <w:pStyle w:val="PreformattedText"/>
+        <w:bidi w:val="0"/>
+        <w:spacing w:before="0" w:after="0"/>
+        <w:jc w:val="left"/>
+        <w:rPr/>
+      </w:pPr>
+      <w:r>
+        <w:rPr/>
+        <w:t xml:space="preserve">  </w:t>
+      </w:r>
+      <w:r>
+        <w:rPr/>
+        <w:t>Cape Town where he put his knowledge of modelling to use to anticipate</w:t>
+      </w:r>
+    </w:p>
+    <w:p>
+      <w:pPr>
+        <w:pStyle w:val="PreformattedText"/>
+        <w:bidi w:val="0"/>
+        <w:spacing w:before="0" w:after="0"/>
+        <w:jc w:val="left"/>
+        <w:rPr/>
+      </w:pPr>
+      <w:r>
+        <w:rPr/>
+        <w:t xml:space="preserve">  </w:t>
+      </w:r>
+      <w:r>
+        <w:rPr/>
+        <w:t>business profitability and cash flow. These exercises eventually led</w:t>
+      </w:r>
+    </w:p>
+    <w:p>
+      <w:pPr>
+        <w:pStyle w:val="PreformattedText"/>
+        <w:bidi w:val="0"/>
+        <w:spacing w:before="0" w:after="0"/>
+        <w:jc w:val="left"/>
+        <w:rPr/>
+      </w:pPr>
+      <w:r>
+        <w:rPr/>
+        <w:t xml:space="preserve">  </w:t>
+      </w:r>
+      <w:r>
+        <w:rPr/>
+        <w:t>to savings in the tens of millions of rands for the company.</w:t>
       </w:r>
     </w:p>
     <w:p>
@@ -1306,35 +1336,6 @@
       <w:r>
         <w:rPr/>
         <w:t>Expert problem solver</w:t>
-      </w:r>
-    </w:p>
-    <w:p>
-      <w:pPr>
-        <w:pStyle w:val="PreformattedText"/>
-        <w:bidi w:val="0"/>
-        <w:spacing w:before="0" w:after="0"/>
-        <w:jc w:val="left"/>
-        <w:rPr/>
-      </w:pPr>
-      <w:r>
-        <w:rPr/>
-      </w:r>
-    </w:p>
-    <w:p>
-      <w:pPr>
-        <w:pStyle w:val="PreformattedText"/>
-        <w:bidi w:val="0"/>
-        <w:spacing w:before="0" w:after="0"/>
-        <w:jc w:val="left"/>
-        <w:rPr/>
-      </w:pPr>
-      <w:r>
-        <w:rPr/>
-        <w:t xml:space="preserve">  • </w:t>
-      </w:r>
-      <w:r>
-        <w:rPr/>
-        <w:t>Detail orientated</w:t>
       </w:r>
     </w:p>
     <w:p>

</xml_diff>